<commit_message>
Manual do usuario quase finalizado, inicio dos diagramas de classe
</commit_message>
<xml_diff>
--- a/GerenciamentoBovinos/Documentação/Manual do Usuário v3.docx
+++ b/GerenciamentoBovinos/Documentação/Manual do Usuário v3.docx
@@ -31,7 +31,19 @@
           <w:szCs w:val="72"/>
           <w:u w:val="single"/>
         </w:rPr>
-        <w:t>SISTEMA DE GERENCIAMENTO DE BOVINOS</w:t>
+        <w:t>SIST</w:t>
+      </w:r>
+      <w:bookmarkStart w:id="0" w:name="_GoBack"/>
+      <w:bookmarkEnd w:id="0"/>
+      <w:r>
+        <w:rPr>
+          <w:b/>
+          <w:bCs/>
+          <w:sz w:val="72"/>
+          <w:szCs w:val="72"/>
+          <w:u w:val="single"/>
+        </w:rPr>
+        <w:t>EMA DE GERENCIAMENTO DE BOVINOS</w:t>
       </w:r>
     </w:p>
     <w:p>
@@ -157,6 +169,13 @@
     </w:p>
     <w:sdt>
       <w:sdtPr>
+        <w:rPr>
+          <w:rFonts w:asciiTheme="minorHAnsi" w:eastAsiaTheme="minorHAnsi" w:hAnsiTheme="minorHAnsi" w:cstheme="minorBidi"/>
+          <w:color w:val="auto"/>
+          <w:sz w:val="22"/>
+          <w:szCs w:val="22"/>
+          <w:lang w:eastAsia="en-US"/>
+        </w:rPr>
         <w:id w:val="-1146274090"/>
         <w:docPartObj>
           <w:docPartGallery w:val="Table of Contents"/>
@@ -165,13 +184,8 @@
       </w:sdtPr>
       <w:sdtEndPr>
         <w:rPr>
-          <w:rFonts w:asciiTheme="minorHAnsi" w:eastAsiaTheme="minorHAnsi" w:hAnsiTheme="minorHAnsi" w:cstheme="minorBidi"/>
           <w:b/>
           <w:bCs/>
-          <w:color w:val="auto"/>
-          <w:sz w:val="22"/>
-          <w:szCs w:val="22"/>
-          <w:lang w:eastAsia="en-US"/>
         </w:rPr>
       </w:sdtEndPr>
       <w:sdtContent>
@@ -204,7 +218,7 @@
           <w:r>
             <w:fldChar w:fldCharType="separate"/>
           </w:r>
-          <w:hyperlink w:anchor="_Toc23365853" w:history="1">
+          <w:hyperlink w:anchor="_Toc23448526" w:history="1">
             <w:r>
               <w:rPr>
                 <w:rStyle w:val="Hyperlink"/>
@@ -233,7 +247,7 @@
                 <w:noProof/>
                 <w:webHidden/>
               </w:rPr>
-              <w:instrText xml:space="preserve"> PAGEREF _Toc23365853 \h </w:instrText>
+              <w:instrText xml:space="preserve"> PAGEREF _Toc23448526 \h </w:instrText>
             </w:r>
             <w:r>
               <w:rPr>
@@ -276,7 +290,7 @@
               <w:lang w:eastAsia="pt-BR"/>
             </w:rPr>
           </w:pPr>
-          <w:hyperlink w:anchor="_Toc23365854" w:history="1">
+          <w:hyperlink w:anchor="_Toc23448527" w:history="1">
             <w:r>
               <w:rPr>
                 <w:rStyle w:val="Hyperlink"/>
@@ -303,7 +317,7 @@
                 <w:noProof/>
                 <w:webHidden/>
               </w:rPr>
-              <w:instrText xml:space="preserve"> PAGEREF _Toc23365854 \h </w:instrText>
+              <w:instrText xml:space="preserve"> PAGEREF _Toc23448527 \h </w:instrText>
             </w:r>
             <w:r>
               <w:rPr>
@@ -346,7 +360,7 @@
               <w:lang w:eastAsia="pt-BR"/>
             </w:rPr>
           </w:pPr>
-          <w:hyperlink w:anchor="_Toc23365855" w:history="1">
+          <w:hyperlink w:anchor="_Toc23448528" w:history="1">
             <w:r>
               <w:rPr>
                 <w:rStyle w:val="Hyperlink"/>
@@ -373,7 +387,7 @@
                 <w:noProof/>
                 <w:webHidden/>
               </w:rPr>
-              <w:instrText xml:space="preserve"> PAGEREF _Toc23365855 \h </w:instrText>
+              <w:instrText xml:space="preserve"> PAGEREF _Toc23448528 \h </w:instrText>
             </w:r>
             <w:r>
               <w:rPr>
@@ -416,7 +430,7 @@
               <w:lang w:eastAsia="pt-BR"/>
             </w:rPr>
           </w:pPr>
-          <w:hyperlink w:anchor="_Toc23365856" w:history="1">
+          <w:hyperlink w:anchor="_Toc23448529" w:history="1">
             <w:r>
               <w:rPr>
                 <w:rStyle w:val="Hyperlink"/>
@@ -443,7 +457,7 @@
                 <w:noProof/>
                 <w:webHidden/>
               </w:rPr>
-              <w:instrText xml:space="preserve"> PAGEREF _Toc23365856 \h </w:instrText>
+              <w:instrText xml:space="preserve"> PAGEREF _Toc23448529 \h </w:instrText>
             </w:r>
             <w:r>
               <w:rPr>
@@ -486,7 +500,7 @@
               <w:lang w:eastAsia="pt-BR"/>
             </w:rPr>
           </w:pPr>
-          <w:hyperlink w:anchor="_Toc23365857" w:history="1">
+          <w:hyperlink w:anchor="_Toc23448530" w:history="1">
             <w:r>
               <w:rPr>
                 <w:rStyle w:val="Hyperlink"/>
@@ -513,7 +527,7 @@
                 <w:noProof/>
                 <w:webHidden/>
               </w:rPr>
-              <w:instrText xml:space="preserve"> PAGEREF _Toc23365857 \h </w:instrText>
+              <w:instrText xml:space="preserve"> PAGEREF _Toc23448530 \h </w:instrText>
             </w:r>
             <w:r>
               <w:rPr>
@@ -534,6 +548,216 @@
                 <w:webHidden/>
               </w:rPr>
               <w:t>5</w:t>
+            </w:r>
+            <w:r>
+              <w:rPr>
+                <w:noProof/>
+                <w:webHidden/>
+              </w:rPr>
+              <w:fldChar w:fldCharType="end"/>
+            </w:r>
+          </w:hyperlink>
+        </w:p>
+        <w:p>
+          <w:pPr>
+            <w:pStyle w:val="Sumrio2"/>
+            <w:tabs>
+              <w:tab w:val="right" w:leader="dot" w:pos="8494"/>
+            </w:tabs>
+            <w:rPr>
+              <w:rFonts w:eastAsiaTheme="minorEastAsia"/>
+              <w:noProof/>
+              <w:lang w:eastAsia="pt-BR"/>
+            </w:rPr>
+          </w:pPr>
+          <w:hyperlink w:anchor="_Toc23448531" w:history="1">
+            <w:r>
+              <w:rPr>
+                <w:rStyle w:val="Hyperlink"/>
+                <w:noProof/>
+              </w:rPr>
+              <w:t>Cadastro de Raças</w:t>
+            </w:r>
+            <w:r>
+              <w:rPr>
+                <w:noProof/>
+                <w:webHidden/>
+              </w:rPr>
+              <w:tab/>
+            </w:r>
+            <w:r>
+              <w:rPr>
+                <w:noProof/>
+                <w:webHidden/>
+              </w:rPr>
+              <w:fldChar w:fldCharType="begin"/>
+            </w:r>
+            <w:r>
+              <w:rPr>
+                <w:noProof/>
+                <w:webHidden/>
+              </w:rPr>
+              <w:instrText xml:space="preserve"> PAGEREF _Toc23448531 \h </w:instrText>
+            </w:r>
+            <w:r>
+              <w:rPr>
+                <w:noProof/>
+                <w:webHidden/>
+              </w:rPr>
+            </w:r>
+            <w:r>
+              <w:rPr>
+                <w:noProof/>
+                <w:webHidden/>
+              </w:rPr>
+              <w:fldChar w:fldCharType="separate"/>
+            </w:r>
+            <w:r>
+              <w:rPr>
+                <w:noProof/>
+                <w:webHidden/>
+              </w:rPr>
+              <w:t>6</w:t>
+            </w:r>
+            <w:r>
+              <w:rPr>
+                <w:noProof/>
+                <w:webHidden/>
+              </w:rPr>
+              <w:fldChar w:fldCharType="end"/>
+            </w:r>
+          </w:hyperlink>
+        </w:p>
+        <w:p>
+          <w:pPr>
+            <w:pStyle w:val="Sumrio2"/>
+            <w:tabs>
+              <w:tab w:val="right" w:leader="dot" w:pos="8494"/>
+            </w:tabs>
+            <w:rPr>
+              <w:rFonts w:eastAsiaTheme="minorEastAsia"/>
+              <w:noProof/>
+              <w:lang w:eastAsia="pt-BR"/>
+            </w:rPr>
+          </w:pPr>
+          <w:hyperlink w:anchor="_Toc23448532" w:history="1">
+            <w:r>
+              <w:rPr>
+                <w:rStyle w:val="Hyperlink"/>
+                <w:noProof/>
+              </w:rPr>
+              <w:t>Cadastro de tipo de Produtos</w:t>
+            </w:r>
+            <w:r>
+              <w:rPr>
+                <w:noProof/>
+                <w:webHidden/>
+              </w:rPr>
+              <w:tab/>
+            </w:r>
+            <w:r>
+              <w:rPr>
+                <w:noProof/>
+                <w:webHidden/>
+              </w:rPr>
+              <w:fldChar w:fldCharType="begin"/>
+            </w:r>
+            <w:r>
+              <w:rPr>
+                <w:noProof/>
+                <w:webHidden/>
+              </w:rPr>
+              <w:instrText xml:space="preserve"> PAGEREF _Toc23448532 \h </w:instrText>
+            </w:r>
+            <w:r>
+              <w:rPr>
+                <w:noProof/>
+                <w:webHidden/>
+              </w:rPr>
+            </w:r>
+            <w:r>
+              <w:rPr>
+                <w:noProof/>
+                <w:webHidden/>
+              </w:rPr>
+              <w:fldChar w:fldCharType="separate"/>
+            </w:r>
+            <w:r>
+              <w:rPr>
+                <w:noProof/>
+                <w:webHidden/>
+              </w:rPr>
+              <w:t>7</w:t>
+            </w:r>
+            <w:r>
+              <w:rPr>
+                <w:noProof/>
+                <w:webHidden/>
+              </w:rPr>
+              <w:fldChar w:fldCharType="end"/>
+            </w:r>
+          </w:hyperlink>
+        </w:p>
+        <w:p>
+          <w:pPr>
+            <w:pStyle w:val="Sumrio2"/>
+            <w:tabs>
+              <w:tab w:val="right" w:leader="dot" w:pos="8494"/>
+            </w:tabs>
+            <w:rPr>
+              <w:rFonts w:eastAsiaTheme="minorEastAsia"/>
+              <w:noProof/>
+              <w:lang w:eastAsia="pt-BR"/>
+            </w:rPr>
+          </w:pPr>
+          <w:hyperlink w:anchor="_Toc23448533" w:history="1">
+            <w:r>
+              <w:rPr>
+                <w:rStyle w:val="Hyperlink"/>
+                <w:noProof/>
+              </w:rPr>
+              <w:t>Cadastro de Fornecedores, Clientes e Veterinários</w:t>
+            </w:r>
+            <w:r>
+              <w:rPr>
+                <w:noProof/>
+                <w:webHidden/>
+              </w:rPr>
+              <w:tab/>
+            </w:r>
+            <w:r>
+              <w:rPr>
+                <w:noProof/>
+                <w:webHidden/>
+              </w:rPr>
+              <w:fldChar w:fldCharType="begin"/>
+            </w:r>
+            <w:r>
+              <w:rPr>
+                <w:noProof/>
+                <w:webHidden/>
+              </w:rPr>
+              <w:instrText xml:space="preserve"> PAGEREF _Toc23448533 \h </w:instrText>
+            </w:r>
+            <w:r>
+              <w:rPr>
+                <w:noProof/>
+                <w:webHidden/>
+              </w:rPr>
+            </w:r>
+            <w:r>
+              <w:rPr>
+                <w:noProof/>
+                <w:webHidden/>
+              </w:rPr>
+              <w:fldChar w:fldCharType="separate"/>
+            </w:r>
+            <w:r>
+              <w:rPr>
+                <w:noProof/>
+                <w:webHidden/>
+              </w:rPr>
+              <w:t>8</w:t>
             </w:r>
             <w:r>
               <w:rPr>
@@ -556,7 +780,7 @@
               <w:lang w:eastAsia="pt-BR"/>
             </w:rPr>
           </w:pPr>
-          <w:hyperlink w:anchor="_Toc23365858" w:history="1">
+          <w:hyperlink w:anchor="_Toc23448534" w:history="1">
             <w:r>
               <w:rPr>
                 <w:rStyle w:val="Hyperlink"/>
@@ -583,7 +807,7 @@
                 <w:noProof/>
                 <w:webHidden/>
               </w:rPr>
-              <w:instrText xml:space="preserve"> PAGEREF _Toc23365858 \h </w:instrText>
+              <w:instrText xml:space="preserve"> PAGEREF _Toc23448534 \h </w:instrText>
             </w:r>
             <w:r>
               <w:rPr>
@@ -604,6 +828,286 @@
                 <w:webHidden/>
               </w:rPr>
               <w:t>10</w:t>
+            </w:r>
+            <w:r>
+              <w:rPr>
+                <w:noProof/>
+                <w:webHidden/>
+              </w:rPr>
+              <w:fldChar w:fldCharType="end"/>
+            </w:r>
+          </w:hyperlink>
+        </w:p>
+        <w:p>
+          <w:pPr>
+            <w:pStyle w:val="Sumrio2"/>
+            <w:tabs>
+              <w:tab w:val="right" w:leader="dot" w:pos="8494"/>
+            </w:tabs>
+            <w:rPr>
+              <w:rFonts w:eastAsiaTheme="minorEastAsia"/>
+              <w:noProof/>
+              <w:lang w:eastAsia="pt-BR"/>
+            </w:rPr>
+          </w:pPr>
+          <w:hyperlink w:anchor="_Toc23448535" w:history="1">
+            <w:r>
+              <w:rPr>
+                <w:rStyle w:val="Hyperlink"/>
+                <w:noProof/>
+              </w:rPr>
+              <w:t>Compra de Bovinos:</w:t>
+            </w:r>
+            <w:r>
+              <w:rPr>
+                <w:noProof/>
+                <w:webHidden/>
+              </w:rPr>
+              <w:tab/>
+            </w:r>
+            <w:r>
+              <w:rPr>
+                <w:noProof/>
+                <w:webHidden/>
+              </w:rPr>
+              <w:fldChar w:fldCharType="begin"/>
+            </w:r>
+            <w:r>
+              <w:rPr>
+                <w:noProof/>
+                <w:webHidden/>
+              </w:rPr>
+              <w:instrText xml:space="preserve"> PAGEREF _Toc23448535 \h </w:instrText>
+            </w:r>
+            <w:r>
+              <w:rPr>
+                <w:noProof/>
+                <w:webHidden/>
+              </w:rPr>
+            </w:r>
+            <w:r>
+              <w:rPr>
+                <w:noProof/>
+                <w:webHidden/>
+              </w:rPr>
+              <w:fldChar w:fldCharType="separate"/>
+            </w:r>
+            <w:r>
+              <w:rPr>
+                <w:noProof/>
+                <w:webHidden/>
+              </w:rPr>
+              <w:t>10</w:t>
+            </w:r>
+            <w:r>
+              <w:rPr>
+                <w:noProof/>
+                <w:webHidden/>
+              </w:rPr>
+              <w:fldChar w:fldCharType="end"/>
+            </w:r>
+          </w:hyperlink>
+        </w:p>
+        <w:p>
+          <w:pPr>
+            <w:pStyle w:val="Sumrio2"/>
+            <w:tabs>
+              <w:tab w:val="right" w:leader="dot" w:pos="8494"/>
+            </w:tabs>
+            <w:rPr>
+              <w:rFonts w:eastAsiaTheme="minorEastAsia"/>
+              <w:noProof/>
+              <w:lang w:eastAsia="pt-BR"/>
+            </w:rPr>
+          </w:pPr>
+          <w:hyperlink w:anchor="_Toc23448536" w:history="1">
+            <w:r>
+              <w:rPr>
+                <w:rStyle w:val="Hyperlink"/>
+                <w:noProof/>
+              </w:rPr>
+              <w:t>Compra de Produtos:</w:t>
+            </w:r>
+            <w:r>
+              <w:rPr>
+                <w:noProof/>
+                <w:webHidden/>
+              </w:rPr>
+              <w:tab/>
+            </w:r>
+            <w:r>
+              <w:rPr>
+                <w:noProof/>
+                <w:webHidden/>
+              </w:rPr>
+              <w:fldChar w:fldCharType="begin"/>
+            </w:r>
+            <w:r>
+              <w:rPr>
+                <w:noProof/>
+                <w:webHidden/>
+              </w:rPr>
+              <w:instrText xml:space="preserve"> PAGEREF _Toc23448536 \h </w:instrText>
+            </w:r>
+            <w:r>
+              <w:rPr>
+                <w:noProof/>
+                <w:webHidden/>
+              </w:rPr>
+            </w:r>
+            <w:r>
+              <w:rPr>
+                <w:noProof/>
+                <w:webHidden/>
+              </w:rPr>
+              <w:fldChar w:fldCharType="separate"/>
+            </w:r>
+            <w:r>
+              <w:rPr>
+                <w:noProof/>
+                <w:webHidden/>
+              </w:rPr>
+              <w:t>10</w:t>
+            </w:r>
+            <w:r>
+              <w:rPr>
+                <w:noProof/>
+                <w:webHidden/>
+              </w:rPr>
+              <w:fldChar w:fldCharType="end"/>
+            </w:r>
+          </w:hyperlink>
+        </w:p>
+        <w:p>
+          <w:pPr>
+            <w:pStyle w:val="Sumrio2"/>
+            <w:tabs>
+              <w:tab w:val="right" w:leader="dot" w:pos="8494"/>
+            </w:tabs>
+            <w:rPr>
+              <w:rFonts w:eastAsiaTheme="minorEastAsia"/>
+              <w:noProof/>
+              <w:lang w:eastAsia="pt-BR"/>
+            </w:rPr>
+          </w:pPr>
+          <w:hyperlink w:anchor="_Toc23448537" w:history="1">
+            <w:r>
+              <w:rPr>
+                <w:rStyle w:val="Hyperlink"/>
+                <w:noProof/>
+              </w:rPr>
+              <w:t>Para cadastrar um produto:</w:t>
+            </w:r>
+            <w:r>
+              <w:rPr>
+                <w:noProof/>
+                <w:webHidden/>
+              </w:rPr>
+              <w:tab/>
+            </w:r>
+            <w:r>
+              <w:rPr>
+                <w:noProof/>
+                <w:webHidden/>
+              </w:rPr>
+              <w:fldChar w:fldCharType="begin"/>
+            </w:r>
+            <w:r>
+              <w:rPr>
+                <w:noProof/>
+                <w:webHidden/>
+              </w:rPr>
+              <w:instrText xml:space="preserve"> PAGEREF _Toc23448537 \h </w:instrText>
+            </w:r>
+            <w:r>
+              <w:rPr>
+                <w:noProof/>
+                <w:webHidden/>
+              </w:rPr>
+            </w:r>
+            <w:r>
+              <w:rPr>
+                <w:noProof/>
+                <w:webHidden/>
+              </w:rPr>
+              <w:fldChar w:fldCharType="separate"/>
+            </w:r>
+            <w:r>
+              <w:rPr>
+                <w:noProof/>
+                <w:webHidden/>
+              </w:rPr>
+              <w:t>11</w:t>
+            </w:r>
+            <w:r>
+              <w:rPr>
+                <w:noProof/>
+                <w:webHidden/>
+              </w:rPr>
+              <w:fldChar w:fldCharType="end"/>
+            </w:r>
+          </w:hyperlink>
+        </w:p>
+        <w:p>
+          <w:pPr>
+            <w:pStyle w:val="Sumrio2"/>
+            <w:tabs>
+              <w:tab w:val="right" w:leader="dot" w:pos="8494"/>
+            </w:tabs>
+            <w:rPr>
+              <w:rFonts w:eastAsiaTheme="minorEastAsia"/>
+              <w:noProof/>
+              <w:lang w:eastAsia="pt-BR"/>
+            </w:rPr>
+          </w:pPr>
+          <w:hyperlink w:anchor="_Toc23448538" w:history="1">
+            <w:r>
+              <w:rPr>
+                <w:rStyle w:val="Hyperlink"/>
+                <w:noProof/>
+              </w:rPr>
+              <w:t>Para cadastrar um Bovino:</w:t>
+            </w:r>
+            <w:r>
+              <w:rPr>
+                <w:noProof/>
+                <w:webHidden/>
+              </w:rPr>
+              <w:tab/>
+            </w:r>
+            <w:r>
+              <w:rPr>
+                <w:noProof/>
+                <w:webHidden/>
+              </w:rPr>
+              <w:fldChar w:fldCharType="begin"/>
+            </w:r>
+            <w:r>
+              <w:rPr>
+                <w:noProof/>
+                <w:webHidden/>
+              </w:rPr>
+              <w:instrText xml:space="preserve"> PAGEREF _Toc23448538 \h </w:instrText>
+            </w:r>
+            <w:r>
+              <w:rPr>
+                <w:noProof/>
+                <w:webHidden/>
+              </w:rPr>
+            </w:r>
+            <w:r>
+              <w:rPr>
+                <w:noProof/>
+                <w:webHidden/>
+              </w:rPr>
+              <w:fldChar w:fldCharType="separate"/>
+            </w:r>
+            <w:r>
+              <w:rPr>
+                <w:noProof/>
+                <w:webHidden/>
+              </w:rPr>
+              <w:t>12</w:t>
             </w:r>
             <w:r>
               <w:rPr>
@@ -626,7 +1130,7 @@
               <w:lang w:eastAsia="pt-BR"/>
             </w:rPr>
           </w:pPr>
-          <w:hyperlink w:anchor="_Toc23365859" w:history="1">
+          <w:hyperlink w:anchor="_Toc23448539" w:history="1">
             <w:r>
               <w:rPr>
                 <w:rStyle w:val="Hyperlink"/>
@@ -653,7 +1157,7 @@
                 <w:noProof/>
                 <w:webHidden/>
               </w:rPr>
-              <w:instrText xml:space="preserve"> PAGEREF _Toc23365859 \h </w:instrText>
+              <w:instrText xml:space="preserve"> PAGEREF _Toc23448539 \h </w:instrText>
             </w:r>
             <w:r>
               <w:rPr>
@@ -673,7 +1177,217 @@
                 <w:noProof/>
                 <w:webHidden/>
               </w:rPr>
+              <w:t>12</w:t>
+            </w:r>
+            <w:r>
+              <w:rPr>
+                <w:noProof/>
+                <w:webHidden/>
+              </w:rPr>
+              <w:fldChar w:fldCharType="end"/>
+            </w:r>
+          </w:hyperlink>
+        </w:p>
+        <w:p>
+          <w:pPr>
+            <w:pStyle w:val="Sumrio2"/>
+            <w:tabs>
+              <w:tab w:val="right" w:leader="dot" w:pos="8494"/>
+            </w:tabs>
+            <w:rPr>
+              <w:rFonts w:eastAsiaTheme="minorEastAsia"/>
+              <w:noProof/>
+              <w:lang w:eastAsia="pt-BR"/>
+            </w:rPr>
+          </w:pPr>
+          <w:hyperlink w:anchor="_Toc23448540" w:history="1">
+            <w:r>
+              <w:rPr>
+                <w:rStyle w:val="Hyperlink"/>
+                <w:noProof/>
+              </w:rPr>
+              <w:t>Para inserir um produto:</w:t>
+            </w:r>
+            <w:r>
+              <w:rPr>
+                <w:noProof/>
+                <w:webHidden/>
+              </w:rPr>
+              <w:tab/>
+            </w:r>
+            <w:r>
+              <w:rPr>
+                <w:noProof/>
+                <w:webHidden/>
+              </w:rPr>
+              <w:fldChar w:fldCharType="begin"/>
+            </w:r>
+            <w:r>
+              <w:rPr>
+                <w:noProof/>
+                <w:webHidden/>
+              </w:rPr>
+              <w:instrText xml:space="preserve"> PAGEREF _Toc23448540 \h </w:instrText>
+            </w:r>
+            <w:r>
+              <w:rPr>
+                <w:noProof/>
+                <w:webHidden/>
+              </w:rPr>
+            </w:r>
+            <w:r>
+              <w:rPr>
+                <w:noProof/>
+                <w:webHidden/>
+              </w:rPr>
+              <w:fldChar w:fldCharType="separate"/>
+            </w:r>
+            <w:r>
+              <w:rPr>
+                <w:noProof/>
+                <w:webHidden/>
+              </w:rPr>
               <w:t>13</w:t>
+            </w:r>
+            <w:r>
+              <w:rPr>
+                <w:noProof/>
+                <w:webHidden/>
+              </w:rPr>
+              <w:fldChar w:fldCharType="end"/>
+            </w:r>
+          </w:hyperlink>
+        </w:p>
+        <w:p>
+          <w:pPr>
+            <w:pStyle w:val="Sumrio2"/>
+            <w:tabs>
+              <w:tab w:val="right" w:leader="dot" w:pos="8494"/>
+            </w:tabs>
+            <w:rPr>
+              <w:rFonts w:eastAsiaTheme="minorEastAsia"/>
+              <w:noProof/>
+              <w:lang w:eastAsia="pt-BR"/>
+            </w:rPr>
+          </w:pPr>
+          <w:hyperlink w:anchor="_Toc23448541" w:history="1">
+            <w:r>
+              <w:rPr>
+                <w:rStyle w:val="Hyperlink"/>
+                <w:noProof/>
+              </w:rPr>
+              <w:t>Atendimentos Veterinários</w:t>
+            </w:r>
+            <w:r>
+              <w:rPr>
+                <w:noProof/>
+                <w:webHidden/>
+              </w:rPr>
+              <w:tab/>
+            </w:r>
+            <w:r>
+              <w:rPr>
+                <w:noProof/>
+                <w:webHidden/>
+              </w:rPr>
+              <w:fldChar w:fldCharType="begin"/>
+            </w:r>
+            <w:r>
+              <w:rPr>
+                <w:noProof/>
+                <w:webHidden/>
+              </w:rPr>
+              <w:instrText xml:space="preserve"> PAGEREF _Toc23448541 \h </w:instrText>
+            </w:r>
+            <w:r>
+              <w:rPr>
+                <w:noProof/>
+                <w:webHidden/>
+              </w:rPr>
+            </w:r>
+            <w:r>
+              <w:rPr>
+                <w:noProof/>
+                <w:webHidden/>
+              </w:rPr>
+              <w:fldChar w:fldCharType="separate"/>
+            </w:r>
+            <w:r>
+              <w:rPr>
+                <w:noProof/>
+                <w:webHidden/>
+              </w:rPr>
+              <w:t>15</w:t>
+            </w:r>
+            <w:r>
+              <w:rPr>
+                <w:noProof/>
+                <w:webHidden/>
+              </w:rPr>
+              <w:fldChar w:fldCharType="end"/>
+            </w:r>
+          </w:hyperlink>
+        </w:p>
+        <w:p>
+          <w:pPr>
+            <w:pStyle w:val="Sumrio2"/>
+            <w:tabs>
+              <w:tab w:val="right" w:leader="dot" w:pos="8494"/>
+            </w:tabs>
+            <w:rPr>
+              <w:rFonts w:eastAsiaTheme="minorEastAsia"/>
+              <w:noProof/>
+              <w:lang w:eastAsia="pt-BR"/>
+            </w:rPr>
+          </w:pPr>
+          <w:hyperlink w:anchor="_Toc23448542" w:history="1">
+            <w:r>
+              <w:rPr>
+                <w:rStyle w:val="Hyperlink"/>
+                <w:noProof/>
+              </w:rPr>
+              <w:t>Edição do Peso do Animal</w:t>
+            </w:r>
+            <w:r>
+              <w:rPr>
+                <w:noProof/>
+                <w:webHidden/>
+              </w:rPr>
+              <w:tab/>
+            </w:r>
+            <w:r>
+              <w:rPr>
+                <w:noProof/>
+                <w:webHidden/>
+              </w:rPr>
+              <w:fldChar w:fldCharType="begin"/>
+            </w:r>
+            <w:r>
+              <w:rPr>
+                <w:noProof/>
+                <w:webHidden/>
+              </w:rPr>
+              <w:instrText xml:space="preserve"> PAGEREF _Toc23448542 \h </w:instrText>
+            </w:r>
+            <w:r>
+              <w:rPr>
+                <w:noProof/>
+                <w:webHidden/>
+              </w:rPr>
+            </w:r>
+            <w:r>
+              <w:rPr>
+                <w:noProof/>
+                <w:webHidden/>
+              </w:rPr>
+              <w:fldChar w:fldCharType="separate"/>
+            </w:r>
+            <w:r>
+              <w:rPr>
+                <w:noProof/>
+                <w:webHidden/>
+              </w:rPr>
+              <w:t>15</w:t>
             </w:r>
             <w:r>
               <w:rPr>
@@ -696,7 +1410,7 @@
               <w:lang w:eastAsia="pt-BR"/>
             </w:rPr>
           </w:pPr>
-          <w:hyperlink w:anchor="_Toc23365860" w:history="1">
+          <w:hyperlink w:anchor="_Toc23448543" w:history="1">
             <w:r>
               <w:rPr>
                 <w:rStyle w:val="Hyperlink"/>
@@ -723,7 +1437,7 @@
                 <w:noProof/>
                 <w:webHidden/>
               </w:rPr>
-              <w:instrText xml:space="preserve"> PAGEREF _Toc23365860 \h </w:instrText>
+              <w:instrText xml:space="preserve"> PAGEREF _Toc23448543 \h </w:instrText>
             </w:r>
             <w:r>
               <w:rPr>
@@ -743,7 +1457,147 @@
                 <w:noProof/>
                 <w:webHidden/>
               </w:rPr>
-              <w:t>17</w:t>
+              <w:t>16</w:t>
+            </w:r>
+            <w:r>
+              <w:rPr>
+                <w:noProof/>
+                <w:webHidden/>
+              </w:rPr>
+              <w:fldChar w:fldCharType="end"/>
+            </w:r>
+          </w:hyperlink>
+        </w:p>
+        <w:p>
+          <w:pPr>
+            <w:pStyle w:val="Sumrio2"/>
+            <w:tabs>
+              <w:tab w:val="right" w:leader="dot" w:pos="8494"/>
+            </w:tabs>
+            <w:rPr>
+              <w:rFonts w:eastAsiaTheme="minorEastAsia"/>
+              <w:noProof/>
+              <w:lang w:eastAsia="pt-BR"/>
+            </w:rPr>
+          </w:pPr>
+          <w:hyperlink w:anchor="_Toc23448544" w:history="1">
+            <w:r>
+              <w:rPr>
+                <w:rStyle w:val="Hyperlink"/>
+                <w:noProof/>
+              </w:rPr>
+              <w:t>Vendas de produtos:</w:t>
+            </w:r>
+            <w:r>
+              <w:rPr>
+                <w:noProof/>
+                <w:webHidden/>
+              </w:rPr>
+              <w:tab/>
+            </w:r>
+            <w:r>
+              <w:rPr>
+                <w:noProof/>
+                <w:webHidden/>
+              </w:rPr>
+              <w:fldChar w:fldCharType="begin"/>
+            </w:r>
+            <w:r>
+              <w:rPr>
+                <w:noProof/>
+                <w:webHidden/>
+              </w:rPr>
+              <w:instrText xml:space="preserve"> PAGEREF _Toc23448544 \h </w:instrText>
+            </w:r>
+            <w:r>
+              <w:rPr>
+                <w:noProof/>
+                <w:webHidden/>
+              </w:rPr>
+            </w:r>
+            <w:r>
+              <w:rPr>
+                <w:noProof/>
+                <w:webHidden/>
+              </w:rPr>
+              <w:fldChar w:fldCharType="separate"/>
+            </w:r>
+            <w:r>
+              <w:rPr>
+                <w:noProof/>
+                <w:webHidden/>
+              </w:rPr>
+              <w:t>16</w:t>
+            </w:r>
+            <w:r>
+              <w:rPr>
+                <w:noProof/>
+                <w:webHidden/>
+              </w:rPr>
+              <w:fldChar w:fldCharType="end"/>
+            </w:r>
+          </w:hyperlink>
+        </w:p>
+        <w:p>
+          <w:pPr>
+            <w:pStyle w:val="Sumrio2"/>
+            <w:tabs>
+              <w:tab w:val="right" w:leader="dot" w:pos="8494"/>
+            </w:tabs>
+            <w:rPr>
+              <w:rFonts w:eastAsiaTheme="minorEastAsia"/>
+              <w:noProof/>
+              <w:lang w:eastAsia="pt-BR"/>
+            </w:rPr>
+          </w:pPr>
+          <w:hyperlink w:anchor="_Toc23448545" w:history="1">
+            <w:r>
+              <w:rPr>
+                <w:rStyle w:val="Hyperlink"/>
+                <w:noProof/>
+              </w:rPr>
+              <w:t>Vendas de Bovinos</w:t>
+            </w:r>
+            <w:r>
+              <w:rPr>
+                <w:noProof/>
+                <w:webHidden/>
+              </w:rPr>
+              <w:tab/>
+            </w:r>
+            <w:r>
+              <w:rPr>
+                <w:noProof/>
+                <w:webHidden/>
+              </w:rPr>
+              <w:fldChar w:fldCharType="begin"/>
+            </w:r>
+            <w:r>
+              <w:rPr>
+                <w:noProof/>
+                <w:webHidden/>
+              </w:rPr>
+              <w:instrText xml:space="preserve"> PAGEREF _Toc23448545 \h </w:instrText>
+            </w:r>
+            <w:r>
+              <w:rPr>
+                <w:noProof/>
+                <w:webHidden/>
+              </w:rPr>
+            </w:r>
+            <w:r>
+              <w:rPr>
+                <w:noProof/>
+                <w:webHidden/>
+              </w:rPr>
+              <w:fldChar w:fldCharType="separate"/>
+            </w:r>
+            <w:r>
+              <w:rPr>
+                <w:noProof/>
+                <w:webHidden/>
+              </w:rPr>
+              <w:t>18</w:t>
             </w:r>
             <w:r>
               <w:rPr>
@@ -827,56 +1681,6 @@
     </w:p>
     <w:p>
       <w:pPr>
-        <w:jc w:val="both"/>
-      </w:pPr>
-    </w:p>
-    <w:p>
-      <w:pPr>
-        <w:jc w:val="both"/>
-      </w:pPr>
-    </w:p>
-    <w:p>
-      <w:pPr>
-        <w:jc w:val="both"/>
-      </w:pPr>
-    </w:p>
-    <w:p>
-      <w:pPr>
-        <w:jc w:val="both"/>
-      </w:pPr>
-    </w:p>
-    <w:p>
-      <w:pPr>
-        <w:jc w:val="both"/>
-      </w:pPr>
-    </w:p>
-    <w:p>
-      <w:pPr>
-        <w:jc w:val="both"/>
-      </w:pPr>
-    </w:p>
-    <w:p>
-      <w:pPr>
-        <w:jc w:val="both"/>
-      </w:pPr>
-    </w:p>
-    <w:p>
-      <w:pPr>
-        <w:jc w:val="both"/>
-      </w:pPr>
-    </w:p>
-    <w:p>
-      <w:pPr>
-        <w:jc w:val="both"/>
-      </w:pPr>
-    </w:p>
-    <w:p>
-      <w:pPr>
-        <w:jc w:val="both"/>
-      </w:pPr>
-    </w:p>
-    <w:p>
-      <w:pPr>
         <w:pStyle w:val="Ttulo1"/>
         <w:jc w:val="center"/>
         <w:rPr>
@@ -886,9 +1690,6 @@
           <w:szCs w:val="24"/>
         </w:rPr>
       </w:pPr>
-      <w:bookmarkStart w:id="0" w:name="_Toc23365853"/>
-      <w:bookmarkStart w:id="1" w:name="_GoBack"/>
-      <w:bookmarkEnd w:id="1"/>
       <w:r>
         <w:rPr>
           <w:b/>
@@ -897,9 +1698,19 @@
           <w:szCs w:val="24"/>
         </w:rPr>
         <w:lastRenderedPageBreak/>
+        <w:t xml:space="preserve"> </w:t>
+      </w:r>
+      <w:bookmarkStart w:id="1" w:name="_Toc23448526"/>
+      <w:r>
+        <w:rPr>
+          <w:b/>
+          <w:bCs/>
+          <w:sz w:val="24"/>
+          <w:szCs w:val="24"/>
+        </w:rPr>
         <w:t>O SISTEMA</w:t>
       </w:r>
-      <w:bookmarkEnd w:id="0"/>
+      <w:bookmarkEnd w:id="1"/>
     </w:p>
     <w:p/>
     <w:p>
@@ -914,7 +1725,7 @@
       <w:pPr>
         <w:pStyle w:val="Ttulo2"/>
       </w:pPr>
-      <w:bookmarkStart w:id="2" w:name="_Toc23365854"/>
+      <w:bookmarkStart w:id="2" w:name="_Toc23448527"/>
       <w:r>
         <w:t>O sistema permite</w:t>
       </w:r>
@@ -1182,13 +1993,14 @@
       <w:pPr>
         <w:pStyle w:val="Ttulo1"/>
       </w:pPr>
-      <w:bookmarkStart w:id="3" w:name="_Toc23365855"/>
+      <w:bookmarkStart w:id="3" w:name="_Toc23448528"/>
       <w:r>
         <w:lastRenderedPageBreak/>
         <w:t>Tela Inicial:</w:t>
       </w:r>
       <w:bookmarkEnd w:id="3"/>
     </w:p>
+    <w:p/>
     <w:p>
       <w:pPr>
         <w:jc w:val="both"/>
@@ -1244,88 +2056,82 @@
         <w:jc w:val="both"/>
       </w:pPr>
       <w:r>
-        <w:t xml:space="preserve">No menu superior temos os atalhos para todas as funcionalidades do sistema, a partir dela o usuário poderá acessar os módulos para a utilização, sendo que funções semelhantes estão agrupadas como </w:t>
-      </w:r>
+        <w:t>No menu superior temos os atalhos para todas as funcionalidades do sistema, a partir dela o usuário poderá acessar os módulos para a utilização, sendo que funções semelhantes estão agrupadas como sub</w:t>
+      </w:r>
+      <w:r>
+        <w:t xml:space="preserve"> </w:t>
+      </w:r>
+      <w:r>
+        <w:t>menus:</w:t>
+      </w:r>
+    </w:p>
+    <w:p>
+      <w:pPr>
+        <w:jc w:val="both"/>
+      </w:pPr>
+      <w:r>
+        <w:t>Início</w:t>
+      </w:r>
+      <w:r>
+        <w:t xml:space="preserve"> – Retorna </w:t>
+      </w:r>
+      <w:r>
+        <w:t>à</w:t>
+      </w:r>
+      <w:r>
+        <w:t xml:space="preserve"> esta tela inicial</w:t>
+      </w:r>
+    </w:p>
+    <w:p>
+      <w:pPr>
+        <w:jc w:val="both"/>
+      </w:pPr>
+      <w:r>
+        <w:t xml:space="preserve">Cadastro – Acesso aos menus de cadastros: Raças, Tipos de Produtos, Fornecedores, Clientes, Veterinários </w:t>
+      </w:r>
+    </w:p>
+    <w:p>
+      <w:pPr>
+        <w:jc w:val="both"/>
+      </w:pPr>
+      <w:r>
+        <w:t>Compras – Acesso aos menus de compras de Bovinos e Produtos.</w:t>
+      </w:r>
+    </w:p>
+    <w:p>
+      <w:pPr>
+        <w:jc w:val="both"/>
+      </w:pPr>
+      <w:r>
+        <w:t>Vendas – Acesso aos menus de vendas de Bovinos e Produtos</w:t>
+      </w:r>
+    </w:p>
+    <w:p>
+      <w:pPr>
+        <w:jc w:val="both"/>
+      </w:pPr>
+      <w:r>
+        <w:t>Confinamento – Acesso ao modulo de confinamento e todas suas funcionalidades.</w:t>
+      </w:r>
+    </w:p>
+    <w:p>
+      <w:pPr>
+        <w:jc w:val="both"/>
+      </w:pPr>
+      <w:r>
+        <w:t>Registrar – Acesso ao sistema de cadastro e edição de usuários.</w:t>
+      </w:r>
+    </w:p>
+    <w:p>
+      <w:pPr>
+        <w:jc w:val="both"/>
+      </w:pPr>
       <w:proofErr w:type="spellStart"/>
       <w:r>
-        <w:t>sub-menus</w:t>
+        <w:t>Logar</w:t>
       </w:r>
       <w:proofErr w:type="spellEnd"/>
       <w:r>
-        <w:t>:</w:t>
-      </w:r>
-    </w:p>
-    <w:p>
-      <w:pPr>
-        <w:jc w:val="both"/>
-      </w:pPr>
-      <w:proofErr w:type="spellStart"/>
-      <w:proofErr w:type="gramStart"/>
-      <w:r>
-        <w:t>Inicio</w:t>
-      </w:r>
-      <w:proofErr w:type="spellEnd"/>
-      <w:proofErr w:type="gramEnd"/>
-      <w:r>
-        <w:t xml:space="preserve"> – Retorna </w:t>
-      </w:r>
-      <w:r>
-        <w:t>à</w:t>
-      </w:r>
-      <w:r>
-        <w:t xml:space="preserve"> esta tela inicial</w:t>
-      </w:r>
-    </w:p>
-    <w:p>
-      <w:pPr>
-        <w:jc w:val="both"/>
-      </w:pPr>
-      <w:r>
-        <w:t xml:space="preserve">Cadastro – Acesso aos menus de cadastros: Raças, Tipos de Produtos, Fornecedores, Clientes, Veterinários </w:t>
-      </w:r>
-    </w:p>
-    <w:p>
-      <w:pPr>
-        <w:jc w:val="both"/>
-      </w:pPr>
-      <w:r>
-        <w:t>Compras – Acesso aos menus de compras de Bovinos e Produtos.</w:t>
-      </w:r>
-    </w:p>
-    <w:p>
-      <w:pPr>
-        <w:jc w:val="both"/>
-      </w:pPr>
-      <w:r>
-        <w:t>Vendas – Acesso aos menus de vendas de Bovinos e Produtos</w:t>
-      </w:r>
-    </w:p>
-    <w:p>
-      <w:pPr>
-        <w:jc w:val="both"/>
-      </w:pPr>
-      <w:r>
-        <w:t>Confinamento – Acesso ao modulo de confinamento e todas suas funcionalidades.</w:t>
-      </w:r>
-    </w:p>
-    <w:p>
-      <w:pPr>
-        <w:jc w:val="both"/>
-      </w:pPr>
-      <w:r>
-        <w:t>Registrar – Acesso ao sistema de cadastro e edição de usuários.</w:t>
-      </w:r>
-    </w:p>
-    <w:p>
-      <w:pPr>
-        <w:jc w:val="both"/>
-      </w:pPr>
-      <w:proofErr w:type="spellStart"/>
-      <w:r>
-        <w:t>Logar</w:t>
-      </w:r>
-      <w:proofErr w:type="spellEnd"/>
-      <w:r>
         <w:t xml:space="preserve"> – Acesso a tela de login do usuário.</w:t>
       </w:r>
     </w:p>
@@ -1334,14 +2140,26 @@
         <w:jc w:val="both"/>
       </w:pPr>
       <w:r>
-        <w:t xml:space="preserve">No primeiro acesso ao sistema ou caso o usuário tente acessar o mesmo sem estar autenticado a primeira tela apresentada será a de login. Caso tente acesso as funções sem estar logado ou caso tente acessar uma função que o usuário não tem acesso será exibido uma mensagem de erro e retornará a tela de login. </w:t>
+        <w:t>No primeiro acesso ao sistema</w:t>
+      </w:r>
+      <w:r>
+        <w:t>,</w:t>
+      </w:r>
+      <w:r>
+        <w:t xml:space="preserve"> ou caso o usuário tente acessar sem estar autenticado</w:t>
+      </w:r>
+      <w:r>
+        <w:t>,</w:t>
+      </w:r>
+      <w:r>
+        <w:t xml:space="preserve"> a primeira tela apresentada será a de login. Caso tente acesso as funções sem estar logado ou caso tente acessar uma função que o usuário não tem acesso será exibido uma mensagem de erro e retornará a tela de login. </w:t>
       </w:r>
     </w:p>
     <w:p>
       <w:pPr>
         <w:pStyle w:val="Ttulo1"/>
       </w:pPr>
-      <w:bookmarkStart w:id="4" w:name="_Toc23365856"/>
+      <w:bookmarkStart w:id="4" w:name="_Toc23448529"/>
       <w:r>
         <w:lastRenderedPageBreak/>
         <w:t>Tela de Login</w:t>
@@ -1432,7 +2250,7 @@
       <w:pPr>
         <w:pStyle w:val="Ttulo1"/>
       </w:pPr>
-      <w:bookmarkStart w:id="5" w:name="_Toc23365857"/>
+      <w:bookmarkStart w:id="5" w:name="_Toc23448530"/>
       <w:r>
         <w:t>Modulo 01:</w:t>
       </w:r>
@@ -1534,21 +2352,24 @@
       <w:r>
         <w:t xml:space="preserve">outro </w:t>
       </w:r>
-      <w:proofErr w:type="gramStart"/>
-      <w:r>
-        <w:t>cadastro ,</w:t>
-      </w:r>
-      <w:proofErr w:type="gramEnd"/>
+      <w:r>
+        <w:t>cadastro,</w:t>
+      </w:r>
       <w:r>
         <w:t xml:space="preserve"> como por exemplo a compra de um produto.</w:t>
       </w:r>
     </w:p>
     <w:p>
       <w:pPr>
-        <w:jc w:val="both"/>
-      </w:pPr>
-      <w:r>
-        <w:t xml:space="preserve">Cadastro de Raças </w:t>
+        <w:pStyle w:val="Ttulo2"/>
+      </w:pPr>
+      <w:bookmarkStart w:id="6" w:name="_Toc23448531"/>
+      <w:r>
+        <w:t>Cadastro de Raças</w:t>
+      </w:r>
+      <w:bookmarkEnd w:id="6"/>
+      <w:r>
+        <w:t xml:space="preserve"> </w:t>
       </w:r>
     </w:p>
     <w:p>
@@ -1738,6 +2559,16 @@
     </w:p>
     <w:p>
       <w:pPr>
+        <w:pStyle w:val="Ttulo2"/>
+      </w:pPr>
+      <w:bookmarkStart w:id="7" w:name="_Toc23448532"/>
+      <w:r>
+        <w:t>Cadastro de tipo de Produtos</w:t>
+      </w:r>
+      <w:bookmarkEnd w:id="7"/>
+    </w:p>
+    <w:p>
+      <w:pPr>
         <w:jc w:val="both"/>
       </w:pPr>
       <w:r>
@@ -1873,15 +2704,21 @@
     </w:p>
     <w:p>
       <w:pPr>
-        <w:jc w:val="both"/>
-      </w:pPr>
+        <w:pStyle w:val="Ttulo2"/>
+      </w:pPr>
+      <w:bookmarkStart w:id="8" w:name="_Toc23448533"/>
       <w:r>
         <w:t xml:space="preserve">Cadastro de </w:t>
       </w:r>
       <w:r>
-        <w:t xml:space="preserve">Fornecedores, Clientes e Veterinários </w:t>
-      </w:r>
-    </w:p>
+        <w:t>Fornecedores, Clientes e Veterinários</w:t>
+      </w:r>
+      <w:bookmarkEnd w:id="8"/>
+      <w:r>
+        <w:t xml:space="preserve"> </w:t>
+      </w:r>
+    </w:p>
+    <w:p/>
     <w:p>
       <w:pPr>
         <w:jc w:val="both"/>
@@ -1890,7 +2727,15 @@
         <w:t xml:space="preserve">Os três cadastros possuem </w:t>
       </w:r>
       <w:r>
-        <w:t>visual e funcionalidades idênticas modificando apenas os itens a serem cadastrados de acordo com o tipo.</w:t>
+        <w:t xml:space="preserve">as mesmas funcionalidades e modos de </w:t>
+      </w:r>
+      <w:proofErr w:type="gramStart"/>
+      <w:r>
+        <w:t>operações,  modificando</w:t>
+      </w:r>
+      <w:proofErr w:type="gramEnd"/>
+      <w:r>
+        <w:t>-se apenas alguns campos de dados de acordo com a classe. Deste será detalhando apenas um dos cadastros neste manual.</w:t>
       </w:r>
     </w:p>
     <w:p>
@@ -2090,13 +2935,11 @@
       <w:r>
         <w:t xml:space="preserve">terá acesso botões de “Cadastrar” para inclusão de novos cadastros, botões de Editar e Excluir para cadastros já inseridos. </w:t>
       </w:r>
-      <w:proofErr w:type="gramStart"/>
-      <w:r>
-        <w:t>O cadastro nos três casos são</w:t>
-      </w:r>
-      <w:proofErr w:type="gramEnd"/>
-      <w:r>
-        <w:t xml:space="preserve"> idênticos variando apenas </w:t>
+      <w:r>
+        <w:t>O cadastro nos três casos é</w:t>
+      </w:r>
+      <w:r>
+        <w:t xml:space="preserve"> idêntico variando apenas </w:t>
       </w:r>
       <w:r>
         <w:t xml:space="preserve">os itens </w:t>
@@ -2184,7 +3027,7 @@
       <w:pPr>
         <w:pStyle w:val="Ttulo1"/>
       </w:pPr>
-      <w:bookmarkStart w:id="6" w:name="_Toc23365858"/>
+      <w:bookmarkStart w:id="9" w:name="_Toc23448534"/>
       <w:r>
         <w:lastRenderedPageBreak/>
         <w:t>Módulo</w:t>
@@ -2198,7 +3041,7 @@
       <w:r>
         <w:t>Compras</w:t>
       </w:r>
-      <w:bookmarkEnd w:id="6"/>
+      <w:bookmarkEnd w:id="9"/>
     </w:p>
     <w:p>
       <w:pPr>
@@ -2255,14 +3098,16 @@
     </w:p>
     <w:p>
       <w:pPr>
-        <w:jc w:val="both"/>
-      </w:pPr>
+        <w:pStyle w:val="Ttulo2"/>
+      </w:pPr>
+      <w:bookmarkStart w:id="10" w:name="_Toc23448535"/>
       <w:r>
         <w:t xml:space="preserve">Compra de </w:t>
       </w:r>
       <w:r>
         <w:t>Bovinos:</w:t>
       </w:r>
+      <w:bookmarkEnd w:id="10"/>
     </w:p>
     <w:p>
       <w:pPr>
@@ -2381,34 +3226,39 @@
     </w:p>
     <w:p>
       <w:pPr>
-        <w:jc w:val="both"/>
-      </w:pPr>
+        <w:pStyle w:val="Ttulo2"/>
+      </w:pPr>
+      <w:bookmarkStart w:id="11" w:name="_Toc23448536"/>
       <w:r>
         <w:t>Compra de Produtos</w:t>
       </w:r>
       <w:r>
         <w:t>:</w:t>
       </w:r>
-    </w:p>
-    <w:p>
-      <w:pPr>
-        <w:jc w:val="both"/>
-      </w:pPr>
+      <w:bookmarkEnd w:id="11"/>
+    </w:p>
+    <w:p>
+      <w:pPr>
+        <w:jc w:val="both"/>
+      </w:pPr>
+      <w:r>
+        <w:t xml:space="preserve">Será </w:t>
+      </w:r>
+      <w:r>
+        <w:t>através desta função</w:t>
+      </w:r>
+      <w:r>
+        <w:t xml:space="preserve"> que serão inseridos todos os produtos </w:t>
+      </w:r>
+      <w:r>
+        <w:t>adquiridos que irão compor o estoque da empresa, podendo serem vendidos ou utilizados dentro do confinamento.</w:t>
+      </w:r>
+      <w:r>
+        <w:t xml:space="preserve"> </w:t>
+      </w:r>
       <w:r>
         <w:lastRenderedPageBreak/>
-        <w:t xml:space="preserve">Será </w:t>
-      </w:r>
-      <w:r>
-        <w:t>através desta função</w:t>
-      </w:r>
-      <w:r>
-        <w:t xml:space="preserve"> que serão inseridos todos os produtos </w:t>
-      </w:r>
-      <w:r>
-        <w:t>adquiridos que irão compor o estoque da empresa, podendo serem vendidos ou utilizados dentro do confinamento.</w:t>
-      </w:r>
-      <w:r>
-        <w:t xml:space="preserve"> Novamente temos uma lista com </w:t>
+        <w:t xml:space="preserve">Novamente temos uma lista com </w:t>
       </w:r>
       <w:r>
         <w:t>os produtos cadastrados</w:t>
@@ -2573,17 +3423,22 @@
     </w:p>
     <w:p>
       <w:pPr>
-        <w:jc w:val="both"/>
-      </w:pPr>
+        <w:pStyle w:val="Ttulo2"/>
+      </w:pPr>
+      <w:bookmarkStart w:id="12" w:name="_Toc23448537"/>
       <w:r>
         <w:t>Para cadastrar um produto:</w:t>
       </w:r>
-    </w:p>
-    <w:p>
-      <w:pPr>
-        <w:jc w:val="both"/>
-      </w:pPr>
-      <w:r>
+      <w:bookmarkEnd w:id="12"/>
+    </w:p>
+    <w:p>
+      <w:pPr>
+        <w:jc w:val="both"/>
+      </w:pPr>
+      <w:r>
+        <w:rPr>
+          <w:noProof/>
+        </w:rPr>
         <w:drawing>
           <wp:inline distT="0" distB="0" distL="0" distR="0" wp14:anchorId="3ACE8566" wp14:editId="46296B13">
             <wp:extent cx="5400040" cy="2546350"/>
@@ -2626,8 +3481,11 @@
         <w:jc w:val="both"/>
       </w:pPr>
       <w:r>
+        <w:t xml:space="preserve">Similar aos outros cadastros do sistema, para cadastrar um novo produto, o usuário deverá preencher os dados solicitados, selecionar um tipo de produto e o fornecedor (ambos já devem estar cadastrados previamente no sistema), inserir a quantidade, valor e validade, se for o caso; </w:t>
+      </w:r>
+      <w:r>
         <w:lastRenderedPageBreak/>
-        <w:t xml:space="preserve">Similar aos outros cadastros do sistema, para cadastrar um novo produto, o usuário deverá preencher os dados solicitados, selecionar um tipo de produto e o fornecedor (ambos já devem estar cadastrados previamente no sistema), inserir a quantidade, valor e validade, se for o caso; porem como já informamos o campo validade é apenas para </w:t>
+        <w:t xml:space="preserve">porem como já informamos o campo validade é apenas para </w:t>
       </w:r>
       <w:proofErr w:type="spellStart"/>
       <w:r>
@@ -2656,17 +3514,22 @@
     </w:p>
     <w:p>
       <w:pPr>
-        <w:jc w:val="both"/>
-      </w:pPr>
+        <w:pStyle w:val="Ttulo2"/>
+      </w:pPr>
+      <w:bookmarkStart w:id="13" w:name="_Toc23448538"/>
       <w:r>
         <w:t>Para cadastrar um Bovino:</w:t>
       </w:r>
-    </w:p>
-    <w:p>
-      <w:pPr>
-        <w:jc w:val="both"/>
-      </w:pPr>
-      <w:r>
+      <w:bookmarkEnd w:id="13"/>
+    </w:p>
+    <w:p>
+      <w:pPr>
+        <w:jc w:val="both"/>
+      </w:pPr>
+      <w:r>
+        <w:rPr>
+          <w:noProof/>
+        </w:rPr>
         <w:drawing>
           <wp:inline distT="0" distB="0" distL="0" distR="0" wp14:anchorId="416A8697" wp14:editId="6C28FD1F">
             <wp:extent cx="5400040" cy="2638425"/>
@@ -2717,19 +3580,7 @@
         <w:jc w:val="both"/>
       </w:pPr>
       <w:r>
-        <w:t xml:space="preserve">Ao finalizar o usuário deve selecionar salvar e retornará automaticamente a tela da lista. Selecionar voltar também </w:t>
-      </w:r>
-      <w:r>
-        <w:t>irá</w:t>
-      </w:r>
-      <w:r>
-        <w:t xml:space="preserve"> retornar a tela anterior porem sem finalizar o cadastro. O usuário deverá repetir o procedimento para cada </w:t>
-      </w:r>
-      <w:r>
-        <w:t>bovino</w:t>
-      </w:r>
-      <w:r>
-        <w:t xml:space="preserve"> que deseja inserir no sistema.</w:t>
+        <w:t>Ao finalizar o usuário deve selecionar salvar e retornará automaticamente a tela da lista. Selecionar voltar também irá retornar a tela anterior porem sem finalizar o cadastro. O usuário deverá repetir o procedimento para cada bovino que deseja inserir no sistema.</w:t>
       </w:r>
     </w:p>
     <w:p>
@@ -2741,20 +3592,23 @@
       <w:pPr>
         <w:pStyle w:val="Ttulo1"/>
       </w:pPr>
-      <w:bookmarkStart w:id="7" w:name="_Toc23365859"/>
+      <w:bookmarkStart w:id="14" w:name="_Toc23448539"/>
       <w:r>
         <w:t xml:space="preserve">Modulo 03: </w:t>
       </w:r>
       <w:r>
         <w:t>Confinamento</w:t>
       </w:r>
-      <w:bookmarkEnd w:id="7"/>
-    </w:p>
-    <w:p>
-      <w:pPr>
-        <w:jc w:val="both"/>
-      </w:pPr>
-      <w:r>
+      <w:bookmarkEnd w:id="14"/>
+    </w:p>
+    <w:p>
+      <w:pPr>
+        <w:jc w:val="both"/>
+      </w:pPr>
+      <w:r>
+        <w:rPr>
+          <w:noProof/>
+        </w:rPr>
         <w:drawing>
           <wp:inline distT="0" distB="0" distL="0" distR="0" wp14:anchorId="2D4C2CA9" wp14:editId="5E5A0A10">
             <wp:extent cx="2734057" cy="838317"/>
@@ -2811,23 +3665,23 @@
         <w:jc w:val="both"/>
       </w:pPr>
       <w:r>
+        <w:t xml:space="preserve">Todo animal é unitário sendo o controle pelo </w:t>
+      </w:r>
+      <w:proofErr w:type="gramStart"/>
+      <w:r>
+        <w:t>numero</w:t>
+      </w:r>
+      <w:proofErr w:type="gramEnd"/>
+      <w:r>
+        <w:t xml:space="preserve"> do Brinco, assim na lista temos o numero do brinco, a data de entrada no confinamento (que também é a data de compra), o peso atual do bovino e o custo total do animal, ou seja, o custo inicial somado com as despesas aqui inseridas.</w:t>
+      </w:r>
+    </w:p>
+    <w:p>
+      <w:pPr>
+        <w:jc w:val="both"/>
+      </w:pPr>
+      <w:r>
         <w:lastRenderedPageBreak/>
-        <w:t xml:space="preserve">Todo animal é unitário sendo o controle pelo </w:t>
-      </w:r>
-      <w:proofErr w:type="gramStart"/>
-      <w:r>
-        <w:t>numero</w:t>
-      </w:r>
-      <w:proofErr w:type="gramEnd"/>
-      <w:r>
-        <w:t xml:space="preserve"> do Brinco, assim na lista temos o numero do brinco, a data de entrada no confinamento (que também é a data de compra), o peso atual do bovino e o custo total do animal, ou seja, o custo inicial somado com as despesas aqui inseridas.</w:t>
-      </w:r>
-    </w:p>
-    <w:p>
-      <w:pPr>
-        <w:jc w:val="both"/>
-      </w:pPr>
-      <w:r>
         <w:t>Temos 03 opções de edição para cada cadastro de bovino: inserir um produto utilizado no animal, inserir um atendimento veterinário e editar o peso do animal.</w:t>
       </w:r>
     </w:p>
@@ -2836,6 +3690,9 @@
         <w:jc w:val="both"/>
       </w:pPr>
       <w:r>
+        <w:rPr>
+          <w:noProof/>
+        </w:rPr>
         <w:drawing>
           <wp:inline distT="0" distB="0" distL="0" distR="0" wp14:anchorId="289389A6" wp14:editId="759F4D75">
             <wp:extent cx="5400040" cy="2202815"/>
@@ -2875,11 +3732,13 @@
     </w:p>
     <w:p>
       <w:pPr>
-        <w:jc w:val="both"/>
-      </w:pPr>
+        <w:pStyle w:val="Ttulo2"/>
+      </w:pPr>
+      <w:bookmarkStart w:id="15" w:name="_Toc23448540"/>
       <w:r>
         <w:t>Para inserir um produto:</w:t>
       </w:r>
+      <w:bookmarkEnd w:id="15"/>
     </w:p>
     <w:p>
       <w:pPr>
@@ -2894,6 +3753,9 @@
         <w:jc w:val="both"/>
       </w:pPr>
       <w:r>
+        <w:rPr>
+          <w:noProof/>
+        </w:rPr>
         <w:drawing>
           <wp:inline distT="0" distB="0" distL="0" distR="0" wp14:anchorId="6EB6BEF5" wp14:editId="5E02F203">
             <wp:extent cx="5400040" cy="1468120"/>
@@ -2955,7 +3817,9 @@
         <w:jc w:val="both"/>
       </w:pPr>
       <w:r>
-        <w:lastRenderedPageBreak/>
+        <w:rPr>
+          <w:noProof/>
+        </w:rPr>
         <w:drawing>
           <wp:inline distT="0" distB="0" distL="0" distR="0" wp14:anchorId="2958633F" wp14:editId="24A299EA">
             <wp:extent cx="5400040" cy="2045335"/>
@@ -3006,6 +3870,10 @@
         <w:jc w:val="both"/>
       </w:pPr>
       <w:r>
+        <w:rPr>
+          <w:noProof/>
+        </w:rPr>
+        <w:lastRenderedPageBreak/>
         <w:drawing>
           <wp:inline distT="0" distB="0" distL="0" distR="0" wp14:anchorId="6BEF63A7" wp14:editId="39DCCFC1">
             <wp:extent cx="5400040" cy="2726690"/>
@@ -3067,6 +3935,9 @@
         <w:jc w:val="both"/>
       </w:pPr>
       <w:r>
+        <w:rPr>
+          <w:noProof/>
+        </w:rPr>
         <w:drawing>
           <wp:inline distT="0" distB="0" distL="0" distR="0" wp14:anchorId="680B04CC" wp14:editId="185D3C45">
             <wp:extent cx="5400040" cy="1604010"/>
@@ -3109,18 +3980,17 @@
         <w:jc w:val="both"/>
       </w:pPr>
       <w:r>
-        <w:t xml:space="preserve">Para visualizar os detalhes de cada item da lista o usuário deverá clicar na “Lupa”. Para excluir um item deverá clicar na lixeira. O sistema não permite a edição dos itens de pedidos, assim </w:t>
-      </w:r>
-      <w:r>
-        <w:lastRenderedPageBreak/>
-        <w:t>caso deseje modificar algo o usuário deverá excluir o registro e inserir novamente com os dados corretos.</w:t>
-      </w:r>
-    </w:p>
-    <w:p>
-      <w:pPr>
-        <w:jc w:val="both"/>
-      </w:pPr>
-      <w:r>
+        <w:t>Para visualizar os detalhes de cada item da lista o usuário deverá clicar na “Lupa”. Para excluir um item deverá clicar na lixeira. O sistema não permite a edição dos itens de pedidos, assim caso deseje modificar algo o usuário deverá excluir o registro e inserir novamente com os dados corretos.</w:t>
+      </w:r>
+    </w:p>
+    <w:p>
+      <w:pPr>
+        <w:jc w:val="both"/>
+      </w:pPr>
+      <w:r>
+        <w:rPr>
+          <w:noProof/>
+        </w:rPr>
         <w:drawing>
           <wp:inline distT="0" distB="0" distL="0" distR="0" wp14:anchorId="6841537A" wp14:editId="6A42FF30">
             <wp:extent cx="5400040" cy="2065020"/>
@@ -3165,17 +4035,23 @@
     </w:p>
     <w:p>
       <w:pPr>
-        <w:jc w:val="both"/>
-      </w:pPr>
-      <w:r>
+        <w:pStyle w:val="Ttulo2"/>
+      </w:pPr>
+      <w:bookmarkStart w:id="16" w:name="_Toc23448541"/>
+      <w:r>
+        <w:lastRenderedPageBreak/>
         <w:t>Atendimentos Veterinários</w:t>
       </w:r>
-    </w:p>
-    <w:p>
-      <w:pPr>
-        <w:jc w:val="both"/>
-      </w:pPr>
-      <w:r>
+      <w:bookmarkEnd w:id="16"/>
+    </w:p>
+    <w:p>
+      <w:pPr>
+        <w:jc w:val="both"/>
+      </w:pPr>
+      <w:r>
+        <w:rPr>
+          <w:noProof/>
+        </w:rPr>
         <w:drawing>
           <wp:inline distT="0" distB="0" distL="0" distR="0" wp14:anchorId="2C249D5D" wp14:editId="704521A5">
             <wp:extent cx="5400040" cy="1593215"/>
@@ -3251,6 +4127,9 @@
         <w:jc w:val="both"/>
       </w:pPr>
       <w:r>
+        <w:rPr>
+          <w:noProof/>
+        </w:rPr>
         <w:drawing>
           <wp:inline distT="0" distB="0" distL="0" distR="0" wp14:anchorId="203A5C33" wp14:editId="657E6A9B">
             <wp:extent cx="5400040" cy="2105025"/>
@@ -3293,53 +4172,58 @@
         <w:jc w:val="both"/>
       </w:pPr>
       <w:r>
+        <w:t>Reiteramos</w:t>
+      </w:r>
+      <w:r>
+        <w:t xml:space="preserve"> que o valor inserido, no exemplo, de R$ 235,00 refere-</w:t>
+      </w:r>
+      <w:proofErr w:type="gramStart"/>
+      <w:r>
+        <w:t>se  a</w:t>
+      </w:r>
+      <w:proofErr w:type="gramEnd"/>
+      <w:r>
+        <w:t xml:space="preserve"> mão de obra do veterinário e o custo do medicamento X fornecido por ele. A vacina utilizada deve ser inserida manualmente pela função Adicionar Produto</w:t>
+      </w:r>
+      <w:r>
+        <w:t>, já comentada nesse manual.</w:t>
+      </w:r>
+    </w:p>
+    <w:p>
+      <w:pPr>
+        <w:jc w:val="both"/>
+      </w:pPr>
+      <w:r>
+        <w:t>No final do cadastro do atendimento deve se selecionar salvar e o atendimento, bem como seu custo, será incluído no cadastro do bovino e a lista atualizada.</w:t>
+      </w:r>
+    </w:p>
+    <w:p>
+      <w:pPr>
+        <w:pStyle w:val="Ttulo2"/>
+      </w:pPr>
+      <w:bookmarkStart w:id="17" w:name="_Toc23448542"/>
+      <w:r>
+        <w:t>Edição do Peso do Animal</w:t>
+      </w:r>
+      <w:bookmarkEnd w:id="17"/>
+    </w:p>
+    <w:p>
+      <w:pPr>
+        <w:jc w:val="both"/>
+      </w:pPr>
+      <w:r>
+        <w:t>A terceira e última função do confinamento é a opção para editar o peso do animal. O peso do animal, assim como seu custo, é uma informação primordial para a venda do bovino, assim conforme o animal permanecer no confinamento e tiver seu peso medido, o usuário poderá atualizar o peso do animal no sistema.</w:t>
+      </w:r>
+    </w:p>
+    <w:p>
+      <w:pPr>
+        <w:jc w:val="both"/>
+      </w:pPr>
+      <w:r>
+        <w:rPr>
+          <w:noProof/>
+        </w:rPr>
         <w:lastRenderedPageBreak/>
-        <w:t>Reiteramos</w:t>
-      </w:r>
-      <w:r>
-        <w:t xml:space="preserve"> que o valor inserido, no exemplo, de R$ 235,00 refere-</w:t>
-      </w:r>
-      <w:proofErr w:type="gramStart"/>
-      <w:r>
-        <w:t>se  a</w:t>
-      </w:r>
-      <w:proofErr w:type="gramEnd"/>
-      <w:r>
-        <w:t xml:space="preserve"> mão de obra do veterinário e o custo do medicamento X fornecido por ele. A vacina utilizada deve ser inserida manualmente pela função Adicionar Produto</w:t>
-      </w:r>
-      <w:r>
-        <w:t>, já comentada nesse manual.</w:t>
-      </w:r>
-    </w:p>
-    <w:p>
-      <w:pPr>
-        <w:jc w:val="both"/>
-      </w:pPr>
-      <w:r>
-        <w:t>No final do cadastro do atendimento deve se selecionar salvar e o atendimento, bem como seu custo, será incluído no cadastro do bovino e a lista atualizada.</w:t>
-      </w:r>
-    </w:p>
-    <w:p>
-      <w:pPr>
-        <w:jc w:val="both"/>
-      </w:pPr>
-      <w:r>
-        <w:t>Edição do Peso do Animal</w:t>
-      </w:r>
-    </w:p>
-    <w:p>
-      <w:pPr>
-        <w:jc w:val="both"/>
-      </w:pPr>
-      <w:r>
-        <w:t>A terceira e última função do confinamento é a opção para editar o peso do animal. O peso do animal, assim como seu custo, é uma informação primordial para a venda do bovino, assim conforme o animal permanecer no confinamento e tiver seu peso medido, o usuário poderá atualizar o peso do animal no sistema.</w:t>
-      </w:r>
-    </w:p>
-    <w:p>
-      <w:pPr>
-        <w:jc w:val="both"/>
-      </w:pPr>
-      <w:r>
         <w:drawing>
           <wp:inline distT="0" distB="0" distL="0" distR="0" wp14:anchorId="2A4BE497" wp14:editId="7BD00C14">
             <wp:extent cx="5400040" cy="1984375"/>
@@ -3381,20 +4265,23 @@
       <w:pPr>
         <w:pStyle w:val="Ttulo1"/>
       </w:pPr>
-      <w:bookmarkStart w:id="8" w:name="_Toc23365860"/>
+      <w:bookmarkStart w:id="18" w:name="_Toc23448543"/>
       <w:r>
         <w:t xml:space="preserve">Modulo 04: </w:t>
       </w:r>
       <w:r>
         <w:t>Vendas</w:t>
       </w:r>
-      <w:bookmarkEnd w:id="8"/>
-    </w:p>
-    <w:p>
-      <w:pPr>
-        <w:jc w:val="both"/>
-      </w:pPr>
-      <w:r>
+      <w:bookmarkEnd w:id="18"/>
+    </w:p>
+    <w:p>
+      <w:pPr>
+        <w:jc w:val="both"/>
+      </w:pPr>
+      <w:r>
+        <w:rPr>
+          <w:noProof/>
+        </w:rPr>
         <w:drawing>
           <wp:inline distT="0" distB="0" distL="0" distR="0" wp14:anchorId="0158CE82" wp14:editId="46F6FC03">
             <wp:extent cx="3686689" cy="2619741"/>
@@ -3434,18 +4321,22 @@
     </w:p>
     <w:p>
       <w:pPr>
-        <w:jc w:val="both"/>
-      </w:pPr>
+        <w:pStyle w:val="Ttulo2"/>
+      </w:pPr>
+      <w:bookmarkStart w:id="19" w:name="_Toc23448544"/>
       <w:r>
         <w:t>Vendas de produtos:</w:t>
       </w:r>
-    </w:p>
-    <w:p>
-      <w:pPr>
-        <w:jc w:val="both"/>
-      </w:pPr>
-      <w:r>
-        <w:lastRenderedPageBreak/>
+      <w:bookmarkEnd w:id="19"/>
+    </w:p>
+    <w:p>
+      <w:pPr>
+        <w:jc w:val="both"/>
+      </w:pPr>
+      <w:r>
+        <w:rPr>
+          <w:noProof/>
+        </w:rPr>
         <w:drawing>
           <wp:inline distT="0" distB="0" distL="0" distR="0" wp14:anchorId="62543C74" wp14:editId="5366329E">
             <wp:extent cx="5400040" cy="1251585"/>
@@ -3490,11 +4381,9 @@
       <w:r>
         <w:t xml:space="preserve">Neste modulo podemos lançar pedido de vendas de produtos para clientes da empresa. Todo pedido realizado irá ser exibido nessa tela e para cadastrar novo pedido selecionar “Gerar Pedido”. Lembramos que o sistema verifica o estoque no momento do pedido e os pedidos realizados já modificam o </w:t>
       </w:r>
-      <w:proofErr w:type="gramStart"/>
-      <w:r>
-        <w:t>numero</w:t>
-      </w:r>
-      <w:proofErr w:type="gramEnd"/>
+      <w:r>
+        <w:t>número</w:t>
+      </w:r>
       <w:r>
         <w:t xml:space="preserve"> de itens em estoque; os clientes já devem estar inseridos no sistema para o cadastro do pedido.</w:t>
       </w:r>
@@ -3504,6 +4393,10 @@
         <w:jc w:val="both"/>
       </w:pPr>
       <w:r>
+        <w:rPr>
+          <w:noProof/>
+        </w:rPr>
+        <w:lastRenderedPageBreak/>
         <w:drawing>
           <wp:inline distT="0" distB="0" distL="0" distR="0" wp14:anchorId="18933415" wp14:editId="1C8239DE">
             <wp:extent cx="5400040" cy="1980565"/>
@@ -3554,6 +4447,9 @@
         <w:jc w:val="both"/>
       </w:pPr>
       <w:r>
+        <w:rPr>
+          <w:noProof/>
+        </w:rPr>
         <w:drawing>
           <wp:inline distT="0" distB="0" distL="0" distR="0" wp14:anchorId="253373C8" wp14:editId="51822E1F">
             <wp:extent cx="5400040" cy="2802255"/>
@@ -3604,7 +4500,9 @@
         <w:jc w:val="both"/>
       </w:pPr>
       <w:r>
-        <w:lastRenderedPageBreak/>
+        <w:rPr>
+          <w:noProof/>
+        </w:rPr>
         <w:drawing>
           <wp:inline distT="0" distB="0" distL="0" distR="0" wp14:anchorId="0EA7935E" wp14:editId="7D21CB0E">
             <wp:extent cx="5400040" cy="1458595"/>
@@ -3655,6 +4553,10 @@
         <w:jc w:val="both"/>
       </w:pPr>
       <w:r>
+        <w:rPr>
+          <w:noProof/>
+        </w:rPr>
+        <w:lastRenderedPageBreak/>
         <w:drawing>
           <wp:inline distT="0" distB="0" distL="0" distR="0" wp14:anchorId="73DCFE3A" wp14:editId="2F4A318B">
             <wp:extent cx="5400040" cy="1790700"/>
@@ -3692,6 +4594,16 @@
         </w:drawing>
       </w:r>
     </w:p>
+    <w:p>
+      <w:pPr>
+        <w:pStyle w:val="Ttulo2"/>
+      </w:pPr>
+      <w:bookmarkStart w:id="20" w:name="_Toc23448545"/>
+      <w:r>
+        <w:t>Vendas de Bovinos</w:t>
+      </w:r>
+      <w:bookmarkEnd w:id="20"/>
+    </w:p>
     <w:sectPr>
       <w:headerReference w:type="default" r:id="rId39"/>
       <w:footerReference w:type="default" r:id="rId40"/>
@@ -3740,6 +4652,7 @@
         <w:docPartUnique/>
       </w:docPartObj>
     </w:sdtPr>
+    <w:sdtEndPr/>
     <w:sdtContent>
       <w:p>
         <w:pPr>
@@ -4966,7 +5879,7 @@
 </file>
 
 <file path=customXml/itemProps1.xml><?xml version="1.0" encoding="utf-8"?>
-<ds:datastoreItem xmlns:ds="http://schemas.openxmlformats.org/officeDocument/2006/customXml" ds:itemID="{96BEFF37-9080-42F9-A240-4326308216CC}">
+<ds:datastoreItem xmlns:ds="http://schemas.openxmlformats.org/officeDocument/2006/customXml" ds:itemID="{CF69A6E5-3C3A-4DA9-886B-0950AF40F745}">
   <ds:schemaRefs>
     <ds:schemaRef ds:uri="http://schemas.openxmlformats.org/officeDocument/2006/bibliography"/>
   </ds:schemaRefs>

</xml_diff>